<commit_message>
data from back to front
</commit_message>
<xml_diff>
--- a/NDHTAPI/ResultDocuments/ПроверкаГипотезыНормальногоРаспределения.docx
+++ b/NDHTAPI/ResultDocuments/ПроверкаГипотезыНормальногоРаспределения.docx
@@ -35,6 +35,14 @@
           <w:sz w:val="28"/>
         </w:rPr>
       </w:pPr>
+    </w:p>
+    <w:p>
+      <w:pPr>
+        <w:rPr>
+          <w:b w:val="0"/>
+          <w:sz w:val="28"/>
+        </w:rPr>
+      </w:pPr>
       <w:r>
         <w:rPr>
           <w:b w:val="0"/>
@@ -60,12 +68,12 @@
         </w:tblCellMar>
       </w:tblPr>
       <w:tblGrid>
-        <w:gridCol w:w="4021"/>
-        <w:gridCol w:w="3821"/>
-        <w:gridCol w:w="457"/>
-        <w:gridCol w:w="457"/>
-        <w:gridCol w:w="457"/>
-        <w:gridCol w:w="457"/>
+        <w:gridCol w:w="2888"/>
+        <w:gridCol w:w="2744"/>
+        <w:gridCol w:w="1009"/>
+        <w:gridCol w:w="1009"/>
+        <w:gridCol w:w="1009"/>
+        <w:gridCol w:w="1009"/>
       </w:tblGrid>
       <w:tr>
         <w:tblPrEx>
@@ -293,61 +301,103 @@
                 <w:sz w:val="28"/>
               </w:rPr>
             </w:pPr>
-          </w:p>
-        </w:tc>
-        <w:tc>
-          <w:tcPr/>
-          <w:p>
-            <w:pPr>
-              <w:rPr>
-                <w:b w:val="0"/>
-                <w:sz w:val="28"/>
-              </w:rPr>
-            </w:pPr>
-          </w:p>
-        </w:tc>
-        <w:tc>
-          <w:tcPr/>
-          <w:p>
-            <w:pPr>
-              <w:rPr>
-                <w:b w:val="0"/>
-                <w:sz w:val="28"/>
-              </w:rPr>
-            </w:pPr>
-          </w:p>
-        </w:tc>
-        <w:tc>
-          <w:tcPr/>
-          <w:p>
-            <w:pPr>
-              <w:rPr>
-                <w:b w:val="0"/>
-                <w:sz w:val="28"/>
-              </w:rPr>
-            </w:pPr>
-          </w:p>
-        </w:tc>
-        <w:tc>
-          <w:tcPr/>
-          <w:p>
-            <w:pPr>
-              <w:rPr>
-                <w:b w:val="0"/>
-                <w:sz w:val="28"/>
-              </w:rPr>
-            </w:pPr>
-          </w:p>
-        </w:tc>
-        <w:tc>
-          <w:tcPr/>
-          <w:p>
-            <w:pPr>
-              <w:rPr>
-                <w:b w:val="0"/>
-                <w:sz w:val="28"/>
-              </w:rPr>
-            </w:pPr>
+            <w:r>
+              <w:rPr>
+                <w:b w:val="0"/>
+                <w:sz w:val="28"/>
+              </w:rPr>
+              <w:t>7,5</w:t>
+            </w:r>
+          </w:p>
+        </w:tc>
+        <w:tc>
+          <w:tcPr/>
+          <w:p>
+            <w:pPr>
+              <w:rPr>
+                <w:b w:val="0"/>
+                <w:sz w:val="28"/>
+              </w:rPr>
+            </w:pPr>
+            <w:r>
+              <w:rPr>
+                <w:b w:val="0"/>
+                <w:sz w:val="28"/>
+              </w:rPr>
+              <w:t>10,5</w:t>
+            </w:r>
+          </w:p>
+        </w:tc>
+        <w:tc>
+          <w:tcPr/>
+          <w:p>
+            <w:pPr>
+              <w:rPr>
+                <w:b w:val="0"/>
+                <w:sz w:val="28"/>
+              </w:rPr>
+            </w:pPr>
+            <w:r>
+              <w:rPr>
+                <w:b w:val="0"/>
+                <w:sz w:val="28"/>
+              </w:rPr>
+              <w:t>13,5</w:t>
+            </w:r>
+          </w:p>
+        </w:tc>
+        <w:tc>
+          <w:tcPr/>
+          <w:p>
+            <w:pPr>
+              <w:rPr>
+                <w:b w:val="0"/>
+                <w:sz w:val="28"/>
+              </w:rPr>
+            </w:pPr>
+            <w:r>
+              <w:rPr>
+                <w:b w:val="0"/>
+                <w:sz w:val="28"/>
+              </w:rPr>
+              <w:t>16,5</w:t>
+            </w:r>
+          </w:p>
+        </w:tc>
+        <w:tc>
+          <w:tcPr/>
+          <w:p>
+            <w:pPr>
+              <w:rPr>
+                <w:b w:val="0"/>
+                <w:sz w:val="28"/>
+              </w:rPr>
+            </w:pPr>
+            <w:r>
+              <w:rPr>
+                <w:b w:val="0"/>
+                <w:sz w:val="28"/>
+              </w:rPr>
+              <w:t>19,5</w:t>
+            </w:r>
+          </w:p>
+        </w:tc>
+        <w:tc>
+          <w:tcPr/>
+          <w:p>
+            <w:pPr>
+              <w:rPr>
+                <w:b w:val="0"/>
+                <w:sz w:val="28"/>
+              </w:rPr>
+            </w:pPr>
+            <w:r>
+              <w:rPr>
+                <w:b w:val="0"/>
+                <w:sz w:val="28"/>
+              </w:rPr>
+              <w:t>22,5</w:t>
+            </w:r>
           </w:p>
         </w:tc>
       </w:tr>

</xml_diff>